<commit_message>
Ajout de la correction de la distance
</commit_message>
<xml_diff>
--- a/rapport footy/Schémas.docx
+++ b/rapport footy/Schémas.docx
@@ -10,7 +10,7 @@
         <mc:AlternateContent>
           <mc:Choice Requires="wpc">
             <w:drawing>
-              <wp:inline distT="0" distB="0" distL="0" distR="0">
+              <wp:inline distT="0" distB="0" distL="0" distR="0" wp14:anchorId="721DF6DB" wp14:editId="02942054">
                 <wp:extent cx="8455025" cy="9048750"/>
                 <wp:effectExtent l="0" t="0" r="3175" b="0"/>
                 <wp:docPr id="19" name="Zone de dessin 19"/>
@@ -2713,7 +2713,7 @@
           </mc:Choice>
           <mc:Fallback>
             <w:pict>
-              <v:group id="Zone de dessin 19" o:spid="_x0000_s1026" editas="canvas" style="width:665.75pt;height:712.5pt;mso-position-horizontal-relative:char;mso-position-vertical-relative:line" coordsize="84550,90487" o:gfxdata="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">
+              <v:group w14:anchorId="721DF6DB" id="Zone de dessin 19" o:spid="_x0000_s1026" editas="canvas" style="width:665.75pt;height:712.5pt;mso-position-horizontal-relative:char;mso-position-vertical-relative:line" coordsize="84550,90487" o:gfxdata="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">
                 <v:shapetype id="_x0000_t75" coordsize="21600,21600" o:spt="75" o:preferrelative="t" path="m@4@5l@4@11@9@11@9@5xe" filled="f" stroked="f">
                   <v:stroke joinstyle="miter"/>
                   <v:formulas>
@@ -3312,9 +3312,12 @@
         </mc:AlternateContent>
       </w:r>
       <w:r>
+        <w:rPr>
+          <w:noProof/>
+        </w:rPr>
         <w:lastRenderedPageBreak/>
         <w:drawing>
-          <wp:inline distT="0" distB="0" distL="0" distR="0">
+          <wp:inline distT="0" distB="0" distL="0" distR="0" wp14:anchorId="07A8F83B" wp14:editId="7847AE5F">
             <wp:extent cx="8455025" cy="9167495"/>
             <wp:effectExtent l="0" t="0" r="3175" b="0"/>
             <wp:docPr id="588" name="Image 588"/>
@@ -3372,7 +3375,7 @@
         <mc:AlternateContent>
           <mc:Choice Requires="wpc">
             <w:drawing>
-              <wp:inline distT="0" distB="0" distL="0" distR="0" wp14:anchorId="1A5B02E4" wp14:editId="308A930F">
+              <wp:inline distT="0" distB="0" distL="0" distR="0" wp14:anchorId="70F97985" wp14:editId="2DB7E086">
                 <wp:extent cx="10259060" cy="11338560"/>
                 <wp:effectExtent l="0" t="0" r="8890" b="0"/>
                 <wp:docPr id="218" name="Zone de dessin 218"/>
@@ -6367,7 +6370,7 @@
           </mc:Choice>
           <mc:Fallback>
             <w:pict>
-              <v:group w14:anchorId="1A5B02E4" id="Zone de dessin 218" o:spid="_x0000_s1099" editas="canvas" style="width:807.8pt;height:892.8pt;mso-position-horizontal-relative:char;mso-position-vertical-relative:line" coordsize="102590,113385" o:gfxdata="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">
+              <v:group w14:anchorId="70F97985" id="Zone de dessin 218" o:spid="_x0000_s1099" editas="canvas" style="width:807.8pt;height:892.8pt;mso-position-horizontal-relative:char;mso-position-vertical-relative:line" coordsize="102590,113385" o:gfxdata="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">
                 <v:shape id="_x0000_s1100" type="#_x0000_t75" style="position:absolute;width:102590;height:113385;visibility:visible;mso-wrap-style:square" filled="t" fillcolor="white [3212]">
                   <v:fill o:detectmouseclick="t"/>
                   <v:path o:connecttype="none"/>
@@ -6844,9 +6847,12 @@
         </mc:AlternateContent>
       </w:r>
       <w:r>
+        <w:rPr>
+          <w:noProof/>
+        </w:rPr>
         <w:lastRenderedPageBreak/>
         <w:drawing>
-          <wp:inline distT="0" distB="0" distL="0" distR="0">
+          <wp:inline distT="0" distB="0" distL="0" distR="0" wp14:anchorId="022D3C3E" wp14:editId="1C6CB58C">
             <wp:extent cx="8892540" cy="9909810"/>
             <wp:effectExtent l="0" t="0" r="3810" b="0"/>
             <wp:docPr id="589" name="Image 589"/>
@@ -6904,7 +6910,7 @@
         <mc:AlternateContent>
           <mc:Choice Requires="wpc">
             <w:drawing>
-              <wp:inline distT="0" distB="0" distL="0" distR="0" wp14:anchorId="128FE583" wp14:editId="35647FC6">
+              <wp:inline distT="0" distB="0" distL="0" distR="0" wp14:anchorId="117D76FC" wp14:editId="154A51BB">
                 <wp:extent cx="6968490" cy="10875436"/>
                 <wp:effectExtent l="0" t="0" r="3810" b="2540"/>
                 <wp:docPr id="406" name="Zone de dessin 406"/>
@@ -8228,7 +8234,7 @@
           </mc:Choice>
           <mc:Fallback>
             <w:pict>
-              <v:group w14:anchorId="128FE583" id="Zone de dessin 406" o:spid="_x0000_s1184" editas="canvas" style="width:548.7pt;height:856.35pt;mso-position-horizontal-relative:char;mso-position-vertical-relative:line" coordsize="69684,108750" o:gfxdata="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">
+              <v:group w14:anchorId="117D76FC" id="Zone de dessin 406" o:spid="_x0000_s1184" editas="canvas" style="width:548.7pt;height:856.35pt;mso-position-horizontal-relative:char;mso-position-vertical-relative:line" coordsize="69684,108750" o:gfxdata="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">
                 <v:shape id="_x0000_s1185" type="#_x0000_t75" style="position:absolute;width:69684;height:108750;visibility:visible;mso-wrap-style:square" filled="t" fillcolor="white [3212]">
                   <v:fill o:detectmouseclick="t"/>
                   <v:path o:connecttype="none"/>
@@ -8454,9 +8460,12 @@
         </mc:AlternateContent>
       </w:r>
       <w:r>
+        <w:rPr>
+          <w:noProof/>
+        </w:rPr>
         <w:lastRenderedPageBreak/>
         <w:drawing>
-          <wp:inline distT="0" distB="0" distL="0" distR="0">
+          <wp:inline distT="0" distB="0" distL="0" distR="0" wp14:anchorId="5F2E1E8A" wp14:editId="07568966">
             <wp:extent cx="6971030" cy="10996295"/>
             <wp:effectExtent l="0" t="0" r="1270" b="0"/>
             <wp:docPr id="590" name="Image 590"/>
@@ -8514,7 +8523,7 @@
         <mc:AlternateContent>
           <mc:Choice Requires="wpc">
             <w:drawing>
-              <wp:inline distT="0" distB="0" distL="0" distR="0" wp14:anchorId="6A22A77D" wp14:editId="4E805827">
+              <wp:inline distT="0" distB="0" distL="0" distR="0" wp14:anchorId="1DE1CBCC" wp14:editId="7A541E5B">
                 <wp:extent cx="6968490" cy="6741795"/>
                 <wp:effectExtent l="0" t="0" r="3810" b="1905"/>
                 <wp:docPr id="463" name="Zone de dessin 463"/>
@@ -9445,7 +9454,7 @@
           </mc:Choice>
           <mc:Fallback>
             <w:pict>
-              <v:group w14:anchorId="6A22A77D" id="Zone de dessin 463" o:spid="_x0000_s1222" editas="canvas" style="width:548.7pt;height:530.85pt;mso-position-horizontal-relative:char;mso-position-vertical-relative:line" coordsize="69684,67417" o:gfxdata="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">
+              <v:group w14:anchorId="1DE1CBCC" id="Zone de dessin 463" o:spid="_x0000_s1222" editas="canvas" style="width:548.7pt;height:530.85pt;mso-position-horizontal-relative:char;mso-position-vertical-relative:line" coordsize="69684,67417" o:gfxdata="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">
                 <v:shape id="_x0000_s1223" type="#_x0000_t75" style="position:absolute;width:69684;height:67417;visibility:visible;mso-wrap-style:square" filled="t" fillcolor="white [3212]">
                   <v:fill o:detectmouseclick="t"/>
                   <v:path o:connecttype="none"/>
@@ -9691,9 +9700,12 @@
         </mc:AlternateContent>
       </w:r>
       <w:r>
+        <w:rPr>
+          <w:noProof/>
+        </w:rPr>
         <w:lastRenderedPageBreak/>
         <w:drawing>
-          <wp:inline distT="0" distB="0" distL="0" distR="0">
+          <wp:inline distT="0" distB="0" distL="0" distR="0" wp14:anchorId="081D93AE" wp14:editId="71B72F2F">
             <wp:extent cx="6971030" cy="6863715"/>
             <wp:effectExtent l="0" t="0" r="1270" b="0"/>
             <wp:docPr id="591" name="Image 591"/>
@@ -9751,7 +9763,7 @@
         <mc:AlternateContent>
           <mc:Choice Requires="wpc">
             <w:drawing>
-              <wp:inline distT="0" distB="0" distL="0" distR="0" wp14:anchorId="2081C6E1" wp14:editId="2DB774CA">
+              <wp:inline distT="0" distB="0" distL="0" distR="0" wp14:anchorId="1B9A0806" wp14:editId="7F32A205">
                 <wp:extent cx="9723755" cy="5843032"/>
                 <wp:effectExtent l="38100" t="0" r="0" b="5715"/>
                 <wp:docPr id="521" name="Zone de dessin 521"/>
@@ -11502,7 +11514,7 @@
           </mc:Choice>
           <mc:Fallback>
             <w:pict>
-              <v:group w14:anchorId="2081C6E1" id="Zone de dessin 521" o:spid="_x0000_s1247" editas="canvas" style="width:765.65pt;height:460.1pt;mso-position-horizontal-relative:char;mso-position-vertical-relative:line" coordsize="97237,58426" o:gfxdata="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">
+              <v:group w14:anchorId="1B9A0806" id="Zone de dessin 521" o:spid="_x0000_s1247" editas="canvas" style="width:765.65pt;height:460.1pt;mso-position-horizontal-relative:char;mso-position-vertical-relative:line" coordsize="97237,58426" o:gfxdata="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">
                 <v:shape id="_x0000_s1248" type="#_x0000_t75" style="position:absolute;width:97237;height:58426;visibility:visible;mso-wrap-style:square" filled="t" fillcolor="white [3212]">
                   <v:fill o:detectmouseclick="t"/>
                   <v:path o:connecttype="none"/>
@@ -12106,8 +12118,11 @@
         </mc:AlternateContent>
       </w:r>
       <w:r>
+        <w:rPr>
+          <w:noProof/>
+        </w:rPr>
         <w:drawing>
-          <wp:inline distT="0" distB="0" distL="0" distR="0">
+          <wp:inline distT="0" distB="0" distL="0" distR="0" wp14:anchorId="547EA3D5" wp14:editId="196012B3">
             <wp:extent cx="8892540" cy="5431155"/>
             <wp:effectExtent l="0" t="0" r="3810" b="0"/>
             <wp:docPr id="592" name="Image 592"/>
@@ -12148,6 +12163,111 @@
                     <a:ln>
                       <a:noFill/>
                     </a:ln>
+                  </pic:spPr>
+                </pic:pic>
+              </a:graphicData>
+            </a:graphic>
+          </wp:inline>
+        </w:drawing>
+      </w:r>
+    </w:p>
+    <w:p>
+      <w:r>
+        <w:rPr>
+          <w:noProof/>
+        </w:rPr>
+        <w:lastRenderedPageBreak/>
+        <w:drawing>
+          <wp:inline distT="0" distB="0" distL="0" distR="0" wp14:anchorId="29573A0A" wp14:editId="11485FE3">
+            <wp:extent cx="5212715" cy="3408045"/>
+            <wp:effectExtent l="0" t="0" r="6985" b="1905"/>
+            <wp:docPr id="1" name="Image 1"/>
+            <wp:cNvGraphicFramePr>
+              <a:graphicFrameLocks xmlns:a="http://schemas.openxmlformats.org/drawingml/2006/main" noChangeAspect="1"/>
+            </wp:cNvGraphicFramePr>
+            <a:graphic xmlns:a="http://schemas.openxmlformats.org/drawingml/2006/main">
+              <a:graphicData uri="http://schemas.openxmlformats.org/drawingml/2006/picture">
+                <pic:pic xmlns:pic="http://schemas.openxmlformats.org/drawingml/2006/picture">
+                  <pic:nvPicPr>
+                    <pic:cNvPr id="0" name="Picture 2"/>
+                    <pic:cNvPicPr>
+                      <a:picLocks noChangeAspect="1" noChangeArrowheads="1"/>
+                    </pic:cNvPicPr>
+                  </pic:nvPicPr>
+                  <pic:blipFill>
+                    <a:blip r:embed="rId10">
+                      <a:extLst>
+                        <a:ext uri="{28A0092B-C50C-407E-A947-70E740481C1C}">
+                          <a14:useLocalDpi xmlns:a14="http://schemas.microsoft.com/office/drawing/2010/main" val="0"/>
+                        </a:ext>
+                      </a:extLst>
+                    </a:blip>
+                    <a:srcRect/>
+                    <a:stretch>
+                      <a:fillRect/>
+                    </a:stretch>
+                  </pic:blipFill>
+                  <pic:spPr bwMode="auto">
+                    <a:xfrm>
+                      <a:off x="0" y="0"/>
+                      <a:ext cx="5212715" cy="3408045"/>
+                    </a:xfrm>
+                    <a:prstGeom prst="rect">
+                      <a:avLst/>
+                    </a:prstGeom>
+                    <a:noFill/>
+                  </pic:spPr>
+                </pic:pic>
+              </a:graphicData>
+            </a:graphic>
+          </wp:inline>
+        </w:drawing>
+      </w:r>
+    </w:p>
+    <w:p>
+      <w:r>
+        <w:rPr>
+          <w:noProof/>
+        </w:rPr>
+        <w:drawing>
+          <wp:inline distT="0" distB="0" distL="0" distR="0" wp14:anchorId="4BE85E87" wp14:editId="353C8E50">
+            <wp:extent cx="5053965" cy="3609340"/>
+            <wp:effectExtent l="0" t="0" r="0" b="0"/>
+            <wp:docPr id="2" name="Image 2"/>
+            <wp:cNvGraphicFramePr>
+              <a:graphicFrameLocks xmlns:a="http://schemas.openxmlformats.org/drawingml/2006/main" noChangeAspect="1"/>
+            </wp:cNvGraphicFramePr>
+            <a:graphic xmlns:a="http://schemas.openxmlformats.org/drawingml/2006/main">
+              <a:graphicData uri="http://schemas.openxmlformats.org/drawingml/2006/picture">
+                <pic:pic xmlns:pic="http://schemas.openxmlformats.org/drawingml/2006/picture">
+                  <pic:nvPicPr>
+                    <pic:cNvPr id="0" name="Picture 3"/>
+                    <pic:cNvPicPr>
+                      <a:picLocks noChangeAspect="1" noChangeArrowheads="1"/>
+                    </pic:cNvPicPr>
+                  </pic:nvPicPr>
+                  <pic:blipFill>
+                    <a:blip r:embed="rId11">
+                      <a:extLst>
+                        <a:ext uri="{28A0092B-C50C-407E-A947-70E740481C1C}">
+                          <a14:useLocalDpi xmlns:a14="http://schemas.microsoft.com/office/drawing/2010/main" val="0"/>
+                        </a:ext>
+                      </a:extLst>
+                    </a:blip>
+                    <a:srcRect/>
+                    <a:stretch>
+                      <a:fillRect/>
+                    </a:stretch>
+                  </pic:blipFill>
+                  <pic:spPr bwMode="auto">
+                    <a:xfrm>
+                      <a:off x="0" y="0"/>
+                      <a:ext cx="5053965" cy="3609340"/>
+                    </a:xfrm>
+                    <a:prstGeom prst="rect">
+                      <a:avLst/>
+                    </a:prstGeom>
+                    <a:noFill/>
                   </pic:spPr>
                 </pic:pic>
               </a:graphicData>

</xml_diff>